<commit_message>
shore: final do modulo de homiletica
</commit_message>
<xml_diff>
--- a/Another Studs/Hebraic/Rosh Hashaná - Renovação do pacto.docx
+++ b/Another Studs/Hebraic/Rosh Hashaná - Renovação do pacto.docx
@@ -28,15 +28,33 @@
           <w:sz w:val="32"/>
           <w:szCs w:val="32"/>
         </w:rPr>
-        <w:t xml:space="preserve"> Rosh</w:t>
-      </w:r>
+        <w:t xml:space="preserve"> </w:t>
+      </w:r>
+      <w:proofErr w:type="spellStart"/>
       <w:r>
         <w:rPr>
           <w:sz w:val="32"/>
           <w:szCs w:val="32"/>
         </w:rPr>
-        <w:t xml:space="preserve"> Hashaná</w:t>
-      </w:r>
+        <w:t>Rosh</w:t>
+      </w:r>
+      <w:proofErr w:type="spellEnd"/>
+      <w:r>
+        <w:rPr>
+          <w:sz w:val="32"/>
+          <w:szCs w:val="32"/>
+        </w:rPr>
+        <w:t xml:space="preserve"> </w:t>
+      </w:r>
+      <w:proofErr w:type="spellStart"/>
+      <w:r>
+        <w:rPr>
+          <w:sz w:val="32"/>
+          <w:szCs w:val="32"/>
+        </w:rPr>
+        <w:t>Hashaná</w:t>
+      </w:r>
+      <w:proofErr w:type="spellEnd"/>
     </w:p>
     <w:p>
       <w:pPr>
@@ -66,6 +84,57 @@
           <w:szCs w:val="28"/>
         </w:rPr>
         <w:t>Fonte: Rav Yacov.</w:t>
+      </w:r>
+      <w:r>
+        <w:rPr>
+          <w:sz w:val="28"/>
+          <w:szCs w:val="28"/>
+        </w:rPr>
+        <w:br/>
+      </w:r>
+      <w:r>
+        <w:rPr>
+          <w:sz w:val="28"/>
+          <w:szCs w:val="28"/>
+        </w:rPr>
+        <w:br/>
+        <w:t>[PACTOS FEITOS ENTRE DEUS E O HOMEM]</w:t>
+      </w:r>
+      <w:r>
+        <w:rPr>
+          <w:sz w:val="28"/>
+          <w:szCs w:val="28"/>
+        </w:rPr>
+        <w:br/>
+      </w:r>
+      <w:r>
+        <w:rPr>
+          <w:sz w:val="28"/>
+          <w:szCs w:val="28"/>
+        </w:rPr>
+        <w:br/>
+      </w:r>
+      <w:r>
+        <w:rPr>
+          <w:sz w:val="28"/>
+          <w:szCs w:val="28"/>
+        </w:rPr>
+        <w:t>https://www.portalbatista.com/noticias/voce-conhece-os-7-pactos-que-deus-estabeleceu-com-o-homem/</w:t>
+      </w:r>
+      <w:r>
+        <w:rPr>
+          <w:sz w:val="28"/>
+          <w:szCs w:val="28"/>
+        </w:rPr>
+        <w:br/>
+      </w:r>
+      <w:r>
+        <w:rPr>
+          <w:sz w:val="28"/>
+          <w:szCs w:val="28"/>
+        </w:rPr>
+        <w:br/>
+        <w:t>[RENOVAÇÃO DO PACTO]</w:t>
       </w:r>
     </w:p>
     <w:p>
@@ -82,20 +151,83 @@
             <w:sz w:val="28"/>
             <w:szCs w:val="28"/>
           </w:rPr>
-          <w:t>Se preparando para Rosh Hashaná! (youtube.com)</w:t>
+          <w:t xml:space="preserve">Se preparando para </w:t>
+        </w:r>
+        <w:proofErr w:type="spellStart"/>
+        <w:r>
+          <w:rPr>
+            <w:rStyle w:val="Hyperlink"/>
+            <w:sz w:val="28"/>
+            <w:szCs w:val="28"/>
+          </w:rPr>
+          <w:t>Rosh</w:t>
+        </w:r>
+        <w:proofErr w:type="spellEnd"/>
+        <w:r>
+          <w:rPr>
+            <w:rStyle w:val="Hyperlink"/>
+            <w:sz w:val="28"/>
+            <w:szCs w:val="28"/>
+          </w:rPr>
+          <w:t xml:space="preserve"> </w:t>
+        </w:r>
+        <w:proofErr w:type="spellStart"/>
+        <w:r>
+          <w:rPr>
+            <w:rStyle w:val="Hyperlink"/>
+            <w:sz w:val="28"/>
+            <w:szCs w:val="28"/>
+          </w:rPr>
+          <w:t>Hashaná</w:t>
+        </w:r>
+        <w:proofErr w:type="spellEnd"/>
+        <w:r>
+          <w:rPr>
+            <w:rStyle w:val="Hyperlink"/>
+            <w:sz w:val="28"/>
+            <w:szCs w:val="28"/>
+          </w:rPr>
+          <w:t>! (youtube.com)</w:t>
         </w:r>
       </w:hyperlink>
     </w:p>
-    <w:p/>
-    <w:p>
-      <w:r>
-        <w:t xml:space="preserve">Rosh Hashaná: </w:t>
-      </w:r>
-      <w:r>
-        <w:t>São dois dias de comunhão com Deus, de introspecção, de renovação do pacto</w:t>
-      </w:r>
-      <w:r>
-        <w:t>. Existe uma história por trás, um judeu que viveu no holocausto e perdeu tudo, seus familiares, após ele ser solto foi feito um julgamento rabínico aonde Deus foi julgado, onde os Rabinos buscaram julgar os atos de Deus no holocausto, então eles lembraram o senhor sobre os pactos que ele fez com o seu povo então foi feito Rosh Hashaná, a renovação do pacto.</w:t>
+    <w:p>
+      <w:r>
+        <w:br/>
+      </w:r>
+    </w:p>
+    <w:p>
+      <w:proofErr w:type="spellStart"/>
+      <w:r>
+        <w:t>Rosh</w:t>
+      </w:r>
+      <w:proofErr w:type="spellEnd"/>
+      <w:r>
+        <w:t xml:space="preserve"> </w:t>
+      </w:r>
+      <w:proofErr w:type="spellStart"/>
+      <w:r>
+        <w:t>Hashaná</w:t>
+      </w:r>
+      <w:proofErr w:type="spellEnd"/>
+      <w:r>
+        <w:t xml:space="preserve">: São dois dias de comunhão com Deus, de introspecção, de renovação do pacto. Existe uma história por trás, um judeu que viveu no holocausto e perdeu tudo, seus familiares, após ele ser solto foi feito um julgamento rabínico aonde Deus foi julgado, onde os Rabinos buscaram julgar os atos de Deus no holocausto, então eles lembraram o senhor sobre os pactos que ele fez com o seu povo então foi feito </w:t>
+      </w:r>
+      <w:proofErr w:type="spellStart"/>
+      <w:r>
+        <w:t>Rosh</w:t>
+      </w:r>
+      <w:proofErr w:type="spellEnd"/>
+      <w:r>
+        <w:t xml:space="preserve"> </w:t>
+      </w:r>
+      <w:proofErr w:type="spellStart"/>
+      <w:r>
+        <w:t>Hashaná</w:t>
+      </w:r>
+      <w:proofErr w:type="spellEnd"/>
+      <w:r>
+        <w:t>, a renovação do pacto.</w:t>
       </w:r>
     </w:p>
     <w:p>
@@ -118,9 +250,11 @@
         <w:t xml:space="preserve">Pacto de Abraão feito com </w:t>
       </w:r>
       <w:commentRangeStart w:id="1"/>
+      <w:proofErr w:type="spellStart"/>
       <w:r>
         <w:t>Abimeleque</w:t>
       </w:r>
+      <w:proofErr w:type="spellEnd"/>
       <w:r>
         <w:t xml:space="preserve"> </w:t>
       </w:r>
@@ -152,7 +286,35 @@
         <w:t>[GN21:22-34]</w:t>
       </w:r>
       <w:r>
-        <w:t>. AbiMeleque pediu para abraão não mentir, não enganar e não prejudicar a descendência dele e abraão seria bem vindo nas suas terras</w:t>
+        <w:t xml:space="preserve">. </w:t>
+      </w:r>
+      <w:proofErr w:type="spellStart"/>
+      <w:r>
+        <w:t>AbiMeleque</w:t>
+      </w:r>
+      <w:proofErr w:type="spellEnd"/>
+      <w:r>
+        <w:t xml:space="preserve"> pediu para </w:t>
+      </w:r>
+      <w:r>
+        <w:t>Abraão</w:t>
+      </w:r>
+      <w:r>
+        <w:t xml:space="preserve"> não mentir, não enganar e não prejudicar a descendência dele e </w:t>
+      </w:r>
+      <w:r>
+        <w:t>Abraão</w:t>
+      </w:r>
+      <w:r>
+        <w:t xml:space="preserve"> seria </w:t>
+      </w:r>
+      <w:proofErr w:type="spellStart"/>
+      <w:r>
+        <w:t>bem vindo</w:t>
+      </w:r>
+      <w:proofErr w:type="spellEnd"/>
+      <w:r>
+        <w:t xml:space="preserve"> nas suas terras</w:t>
       </w:r>
       <w:r>
         <w:t xml:space="preserve">, </w:t>
@@ -213,7 +375,15 @@
     </w:p>
     <w:p>
       <w:r>
-        <w:t xml:space="preserve">Pacto de Abimeleque com Isaque </w:t>
+        <w:t xml:space="preserve">Pacto de </w:t>
+      </w:r>
+      <w:proofErr w:type="spellStart"/>
+      <w:r>
+        <w:t>Abimeleque</w:t>
+      </w:r>
+      <w:proofErr w:type="spellEnd"/>
+      <w:r>
+        <w:t xml:space="preserve"> com Isaque </w:t>
       </w:r>
       <w:r>
         <w:rPr>
@@ -248,7 +418,31 @@
         <w:t>26 </w:t>
       </w:r>
       <w:r>
-        <w:t>E Abimeleque veio a ele de Gerar, com Ausate, seu amigo, e Ficol, príncipe do seu exército. </w:t>
+        <w:t xml:space="preserve">E </w:t>
+      </w:r>
+      <w:proofErr w:type="spellStart"/>
+      <w:r>
+        <w:t>Abimeleque</w:t>
+      </w:r>
+      <w:proofErr w:type="spellEnd"/>
+      <w:r>
+        <w:t xml:space="preserve"> veio a ele de Gerar, com </w:t>
+      </w:r>
+      <w:proofErr w:type="spellStart"/>
+      <w:r>
+        <w:t>Ausate</w:t>
+      </w:r>
+      <w:proofErr w:type="spellEnd"/>
+      <w:r>
+        <w:t xml:space="preserve">, seu amigo, e </w:t>
+      </w:r>
+      <w:proofErr w:type="spellStart"/>
+      <w:r>
+        <w:t>Ficol</w:t>
+      </w:r>
+      <w:proofErr w:type="spellEnd"/>
+      <w:r>
+        <w:t>, príncipe do seu exército. </w:t>
       </w:r>
       <w:r>
         <w:rPr>
@@ -300,7 +494,14 @@
     </w:p>
     <w:p>
       <w:r>
-        <w:t>O primeiro pacto de Deus com a humanidade é o pacto de Deus com Noe na qual o arco dele seria mostrado nos céus para lembra-lo de não destruir a humanidade com um diluvio novamente.</w:t>
+        <w:lastRenderedPageBreak/>
+        <w:t xml:space="preserve">O primeiro pacto de Deus com a humanidade é o pacto de Deus com </w:t>
+      </w:r>
+      <w:r>
+        <w:t>Noé</w:t>
+      </w:r>
+      <w:r>
+        <w:t xml:space="preserve"> na qual o arco dele seria mostrado nos céus para lembra-lo de não destruir a humanidade com um diluvio novamente.</w:t>
       </w:r>
       <w:r>
         <w:br/>
@@ -384,19 +585,7 @@
         <w:annotationRef/>
       </w:r>
       <w:r>
-        <w:t>Porque Deus fez Abraão partir os animais ao meio e faze-lo caminhar entre eles. Para lembrar ao homem de que nenhum é perfeito sem o outro, Deus não é perfeito sem o homem, o homem não é perfeito sem a mulher</w:t>
-      </w:r>
-      <w:r>
-        <w:t xml:space="preserve">, cada um e </w:t>
-      </w:r>
-      <w:r>
-        <w:t>só</w:t>
-      </w:r>
-      <w:r>
-        <w:t xml:space="preserve"> uma metade</w:t>
-      </w:r>
-      <w:r>
-        <w:t>.</w:t>
+        <w:t>Porque Deus fez Abraão partir os animais ao meio e faze-lo caminhar entre eles. Para lembrar ao homem de que nenhum é perfeito sem o outro, Deus não é perfeito sem o homem, o homem não é perfeito sem a mulher, cada um e só uma metade.</w:t>
       </w:r>
     </w:p>
     <w:p>
@@ -404,7 +593,7 @@
         <w:pStyle w:val="Textodecomentrio"/>
       </w:pPr>
       <w:r>
-        <w:t>Nem todos as pessoas conseguem guardar todos os 613 mandamentos, muitas vezes pisam na boca com Deus e o pacto está ai para lembrar a Deus de sua promessa.</w:t>
+        <w:t>Nem todos as pessoas conseguem guardar todos os 613 mandamentos, muitas vezes pisam na boca com Deus e o pacto está ai para lembrar a Deus de sua promessa. [GN15:9-21]</w:t>
       </w:r>
     </w:p>
   </w:comment>
@@ -933,7 +1122,6 @@
     <w:basedOn w:val="Normal"/>
     <w:link w:val="TextodecomentrioChar"/>
     <w:uiPriority w:val="99"/>
-    <w:semiHidden/>
     <w:unhideWhenUsed/>
     <w:rsid w:val="00FF6377"/>
     <w:pPr>
@@ -949,7 +1137,6 @@
     <w:basedOn w:val="Fontepargpadro"/>
     <w:link w:val="Textodecomentrio"/>
     <w:uiPriority w:val="99"/>
-    <w:semiHidden/>
     <w:rsid w:val="00FF6377"/>
     <w:rPr>
       <w:sz w:val="20"/>

</xml_diff>